<commit_message>
Fix: made changes to file Push
</commit_message>
<xml_diff>
--- a/Documents/Push.docx
+++ b/Documents/Push.docx
@@ -168,7 +168,54 @@
         <w:sym w:font="Wingdings" w:char="F0E2"/>
       </w:r>
     </w:p>
-    <w:p/>
+    <w:p>
+      <w:r>
+        <w:rPr>
+          <w:rFonts w:ascii="Times New Roman" w:hAnsi="Times New Roman" w:cs="Times New Roman"/>
+          <w:noProof/>
+        </w:rPr>
+        <w:drawing>
+          <wp:inline distT="0" distB="0" distL="0" distR="0" wp14:anchorId="598EFD70" wp14:editId="5D9D9D35">
+            <wp:extent cx="3131820" cy="3005424"/>
+            <wp:effectExtent l="19050" t="19050" r="11430" b="24130"/>
+            <wp:docPr id="21" name="Picture 21"/>
+            <wp:cNvGraphicFramePr>
+              <a:graphicFrameLocks xmlns:a="http://schemas.openxmlformats.org/drawingml/2006/main" noChangeAspect="1"/>
+            </wp:cNvGraphicFramePr>
+            <a:graphic xmlns:a="http://schemas.openxmlformats.org/drawingml/2006/main">
+              <a:graphicData uri="http://schemas.openxmlformats.org/drawingml/2006/picture">
+                <pic:pic xmlns:pic="http://schemas.openxmlformats.org/drawingml/2006/picture">
+                  <pic:nvPicPr>
+                    <pic:cNvPr id="1" name=""/>
+                    <pic:cNvPicPr/>
+                  </pic:nvPicPr>
+                  <pic:blipFill>
+                    <a:blip r:embed="rId5"/>
+                    <a:stretch>
+                      <a:fillRect/>
+                    </a:stretch>
+                  </pic:blipFill>
+                  <pic:spPr>
+                    <a:xfrm>
+                      <a:off x="0" y="0"/>
+                      <a:ext cx="3178334" cy="3050061"/>
+                    </a:xfrm>
+                    <a:prstGeom prst="rect">
+                      <a:avLst/>
+                    </a:prstGeom>
+                    <a:ln>
+                      <a:solidFill>
+                        <a:schemeClr val="tx1"/>
+                      </a:solidFill>
+                    </a:ln>
+                  </pic:spPr>
+                </pic:pic>
+              </a:graphicData>
+            </a:graphic>
+          </wp:inline>
+        </w:drawing>
+      </w:r>
+    </w:p>
     <w:sectPr>
       <w:pgSz w:w="12240" w:h="15840"/>
       <w:pgMar w:top="1440" w:right="1440" w:bottom="1440" w:left="1440" w:header="720" w:footer="720" w:gutter="0"/>

</xml_diff>